<commit_message>
colocado link do projeto no github
</commit_message>
<xml_diff>
--- a/Dicionario_tecnico/Lista de comandos.docx
+++ b/Dicionario_tecnico/Lista de comandos.docx
@@ -395,6 +395,32 @@
           <w:szCs w:val="24"/>
         </w:rPr>
       </w:pPr>
+    </w:p>
+    <w:p>
+      <w:pPr>
+        <w:jc w:val="both"/>
+        <w:rPr>
+          <w:rFonts w:ascii="Times New Roman" w:hAnsi="Times New Roman" w:cs="Times New Roman"/>
+          <w:sz w:val="24"/>
+          <w:szCs w:val="24"/>
+        </w:rPr>
+      </w:pPr>
+      <w:r>
+        <w:rPr>
+          <w:rFonts w:ascii="Times New Roman" w:hAnsi="Times New Roman" w:cs="Times New Roman"/>
+          <w:sz w:val="24"/>
+          <w:szCs w:val="24"/>
+        </w:rPr>
+        <w:t xml:space="preserve">Link do projeto no GitHub: </w:t>
+      </w:r>
+      <w:r>
+        <w:rPr>
+          <w:rFonts w:ascii="Times New Roman" w:hAnsi="Times New Roman" w:cs="Times New Roman"/>
+          <w:sz w:val="24"/>
+          <w:szCs w:val="24"/>
+        </w:rPr>
+        <w:t>https://github.com/FelipeCarvalho25/ProgramMobileJF.git</w:t>
+      </w:r>
     </w:p>
     <w:p>
       <w:pPr>

</xml_diff>